<commit_message>
messing with exercise 1
</commit_message>
<xml_diff>
--- a/Tutorial_1_IntroR/324_Intro_R_RStudio_GBIF.docx
+++ b/Tutorial_1_IntroR/324_Intro_R_RStudio_GBIF.docx
@@ -93,7 +93,13 @@
         <w:pStyle w:val="FirstParagraph"/>
       </w:pPr>
       <w:r>
-        <w:t xml:space="preserve"> </w:t>
+        <w:t xml:space="preserve"> </w:t>
+      </w:r>
+      <w:r>
+        <w:t xml:space="preserve"> </w:t>
+      </w:r>
+      <w:r>
+        <w:t xml:space="preserve"> </w:t>
       </w:r>
     </w:p>
     <w:p>
@@ -133,22 +139,21 @@
         <w:pStyle w:val="BodyText"/>
       </w:pPr>
       <w:r>
-        <w:t xml:space="preserve">To scratch the surface of GBIF reveals a massive database spanning the entire tree of life. How does one go about efficiently collecting, organizing, validating, and analysing so much information? The solution is made tractable by employing data analysis tools like those found in R (Note: For an introduction to R, see this week’s pre-lab reading in the</w:t>
-      </w:r>
-      <w:r>
-        <w:t xml:space="preserve"> </w:t>
-      </w:r>
-      <w:r>
-        <w:rPr>
-          <w:i/>
-        </w:rPr>
-        <w:t xml:space="preserve">Prerequisites</w:t>
-      </w:r>
-      <w:r>
-        <w:t xml:space="preserve"> </w:t>
-      </w:r>
-      <w:r>
-        <w:t xml:space="preserve">section below). By combining the biodiversity resources of GBIF with the analytical tools in R, we can collect, process, and visualize species distribution data on any laptop or tablet. In this week’s lab we’ll first gather the required tools (R and GBIF) and develop some basic skills using them. In the following lab we’ll use our new skills to create research-grade distribution maps.</w:t>
+        <w:t xml:space="preserve">To scratch the surface of GBIF reveals a massive database spanning the entire tree of life. How does one go about efficiently collecting, organizing, validating, and analysing so much information? The solution is made tractable by employing data analysis tools like those found in R (Note: For an introduction to R, see this week’s</w:t>
+      </w:r>
+      <w:r>
+        <w:t xml:space="preserve"> </w:t>
+      </w:r>
+      <w:hyperlink w:anchor="prelab">
+        <w:r>
+          <w:rPr>
+            <w:rStyle w:val="Hyperlink"/>
+          </w:rPr>
+          <w:t xml:space="preserve">pre-lab reading in the section below</w:t>
+        </w:r>
+      </w:hyperlink>
+      <w:r>
+        <w:t xml:space="preserve">). By combining the biodiversity resources of GBIF with the analytical tools in R, we can collect, process, and visualize species distribution data on any laptop or tablet. In this week’s lab we’ll first gather the required tools (R and GBIF) and develop some basic skills using them. In the following lab we’ll use our new skills to create research-grade distribution maps.</w:t>
       </w:r>
     </w:p>
     <w:p>
@@ -181,10 +186,7 @@
         <w:pStyle w:val="FirstParagraph"/>
       </w:pPr>
       <w:r>
-        <w:t xml:space="preserve">Before starting this week’s lab you will have:</w:t>
-      </w:r>
-      <w:r>
-        <w:t xml:space="preserve"> </w:t>
+        <w:t xml:space="preserve">Before starting this week’s lab you will have:  </w:t>
       </w:r>
     </w:p>
     <w:p>
@@ -211,6 +213,9 @@
       <w:r>
         <w:t xml:space="preserve"> </w:t>
       </w:r>
+      <w:r>
+        <w:t xml:space="preserve"> </w:t>
+      </w:r>
     </w:p>
     <w:p>
       <w:pPr>
@@ -254,10 +259,7 @@
         <w:t xml:space="preserve"> </w:t>
       </w:r>
       <w:r>
-        <w:t xml:space="preserve">from ModernDive—a textbook for learning data science using R. We will work through Chapters 1–4 of this textbook over the semester, and we encourage you to read ahead (through Ch.4) on your own time!</w:t>
-      </w:r>
-      <w:r>
-        <w:t xml:space="preserve"> </w:t>
+        <w:t xml:space="preserve">from ModernDive—a textbook for learning data science using R. We will work through Chapters 1–4 of this textbook over the semester, and we encourage you to read ahead (through Ch.4) on your own time!  </w:t>
       </w:r>
     </w:p>
     <w:p>
@@ -285,10 +287,7 @@
         <w:t xml:space="preserve"> </w:t>
       </w:r>
       <w:r>
-        <w:t xml:space="preserve">provides instructions for downloading R and RStudio. If you have trouble with installation, contact the TAs as soon as possible for assistance,</w:t>
-      </w:r>
-      <w:r>
-        <w:t xml:space="preserve"> </w:t>
+        <w:t xml:space="preserve">provides instructions for downloading R and RStudio. If you have trouble with installation, contact the TAs as soon as possible for assistance,  </w:t>
       </w:r>
     </w:p>
     <w:p>
@@ -343,7 +342,13 @@
         <w:pStyle w:val="FirstParagraph"/>
       </w:pPr>
       <w:r>
-        <w:t xml:space="preserve"> </w:t>
+        <w:t xml:space="preserve"> </w:t>
+      </w:r>
+      <w:r>
+        <w:t xml:space="preserve"> </w:t>
+      </w:r>
+      <w:r>
+        <w:t xml:space="preserve"> </w:t>
       </w:r>
     </w:p>
     <w:p>
@@ -361,10 +366,7 @@
         <w:pStyle w:val="FirstParagraph"/>
       </w:pPr>
       <w:r>
-        <w:t xml:space="preserve">By the end of this lab you will:</w:t>
-      </w:r>
-      <w:r>
-        <w:t xml:space="preserve"> </w:t>
+        <w:t xml:space="preserve">By the end of this lab you will:  </w:t>
       </w:r>
     </w:p>
     <w:p>
@@ -375,10 +377,7 @@
         </w:numPr>
       </w:pPr>
       <w:r>
-        <w:t xml:space="preserve">be familiar with GBIF and the types of data that can be obtained,</w:t>
-      </w:r>
-      <w:r>
-        <w:t xml:space="preserve"> </w:t>
+        <w:t xml:space="preserve">be familiar with GBIF and the types of data that can be obtained,  </w:t>
       </w:r>
     </w:p>
     <w:p>
@@ -389,7 +388,7 @@
         </w:numPr>
       </w:pPr>
       <w:r>
-        <w:t xml:space="preserve">know the difference between R and RStudio,</w:t>
+        <w:t xml:space="preserve">know the difference between R and RStudio,  </w:t>
       </w:r>
     </w:p>
     <w:p>
@@ -409,13 +408,45 @@
         <w:rPr>
           <w:rStyle w:val="VerbatimChar"/>
         </w:rPr>
-        <w:t xml:space="preserve">nycflights13</w:t>
-      </w:r>
-      <w:r>
-        <w:t xml:space="preserve"> </w:t>
-      </w:r>
-      <w:r>
-        <w:t xml:space="preserve">dataset,</w:t>
+        <w:t xml:space="preserve">iris</w:t>
+      </w:r>
+      <w:r>
+        <w:t xml:space="preserve"> </w:t>
+      </w:r>
+      <w:r>
+        <w:t xml:space="preserve">dataset (could also do our own exercises with the</w:t>
+      </w:r>
+      <w:r>
+        <w:t xml:space="preserve"> </w:t>
+      </w:r>
+      <w:r>
+        <w:rPr>
+          <w:rStyle w:val="VerbatimChar"/>
+        </w:rPr>
+        <w:t xml:space="preserve">iris</w:t>
+      </w:r>
+      <w:r>
+        <w:t xml:space="preserve"> </w:t>
+      </w:r>
+      <w:r>
+        <w:t xml:space="preserve">dataset, but see</w:t>
+      </w:r>
+      <w:r>
+        <w:t xml:space="preserve"> </w:t>
+      </w:r>
+      <w:hyperlink r:id="rId28">
+        <w:r>
+          <w:rPr>
+            <w:rStyle w:val="Hyperlink"/>
+          </w:rPr>
+          <w:t xml:space="preserve">https://stat.ethz.ch/R-manual/R-devel/library/datasets/html/iris.html</w:t>
+        </w:r>
+      </w:hyperlink>
+      <w:r>
+        <w:t xml:space="preserve"> </w:t>
+      </w:r>
+      <w:r>
+        <w:t xml:space="preserve">for problems),  </w:t>
       </w:r>
     </w:p>
     <w:p>
@@ -426,10 +457,7 @@
         </w:numPr>
       </w:pPr>
       <w:r>
-        <w:t xml:space="preserve">have a sense of how R and GBIF can be used together to create species distribution maps,</w:t>
-      </w:r>
-      <w:r>
-        <w:t xml:space="preserve"> </w:t>
+        <w:t xml:space="preserve">have a sense of how R and GBIF can be used together to create species distribution maps,  </w:t>
       </w:r>
     </w:p>
     <w:p>
@@ -444,30 +472,36 @@
         <w:pStyle w:val="FirstParagraph"/>
       </w:pPr>
       <w:r>
-        <w:t xml:space="preserve"> </w:t>
+        <w:t xml:space="preserve"> </w:t>
+      </w:r>
+      <w:r>
+        <w:t xml:space="preserve"> </w:t>
+      </w:r>
+      <w:r>
+        <w:t xml:space="preserve"> </w:t>
       </w:r>
     </w:p>
     <w:p>
       <w:pPr>
         <w:pStyle w:val="Heading4"/>
       </w:pPr>
-      <w:bookmarkStart w:id="28" w:name="A1"/>
+      <w:bookmarkStart w:id="29" w:name="A1"/>
       <w:r>
         <w:t xml:space="preserve">Activity 1 (Pre-lab): Exploring the GBIF website</w:t>
       </w:r>
-      <w:bookmarkEnd w:id="28"/>
+      <w:bookmarkEnd w:id="29"/>
     </w:p>
     <w:p>
       <w:pPr>
         <w:pStyle w:val="FirstParagraph"/>
       </w:pPr>
       <w:r>
-        <w:t xml:space="preserve">Let’s dive into GBIF! First go to the</w:t>
-      </w:r>
-      <w:r>
-        <w:t xml:space="preserve"> </w:t>
-      </w:r>
-      <w:hyperlink r:id="rId29">
+        <w:t xml:space="preserve">Let’s jump into GBIF! First go to the</w:t>
+      </w:r>
+      <w:r>
+        <w:t xml:space="preserve"> </w:t>
+      </w:r>
+      <w:hyperlink r:id="rId30">
         <w:r>
           <w:rPr>
             <w:rStyle w:val="Hyperlink"/>
@@ -481,7 +515,7 @@
       <w:r>
         <w:t xml:space="preserve"> </w:t>
       </w:r>
-      <w:hyperlink r:id="rId30">
+      <w:hyperlink r:id="rId31">
         <w:r>
           <w:rPr>
             <w:rStyle w:val="Hyperlink"/>
@@ -539,22 +573,39 @@
         <w:pStyle w:val="FirstParagraph"/>
       </w:pPr>
       <w:r>
-        <w:t xml:space="preserve"> </w:t>
+        <w:t xml:space="preserve"> </w:t>
+      </w:r>
+      <w:r>
+        <w:t xml:space="preserve"> </w:t>
+      </w:r>
+      <w:r>
+        <w:t xml:space="preserve"> </w:t>
       </w:r>
     </w:p>
     <w:p>
       <w:pPr>
         <w:pStyle w:val="Heading4"/>
       </w:pPr>
-      <w:bookmarkStart w:id="31" w:name="A2"/>
+      <w:bookmarkStart w:id="32" w:name="A2"/>
       <w:r>
         <w:t xml:space="preserve">Activity 2: An Introduction to R</w:t>
       </w:r>
-      <w:bookmarkEnd w:id="31"/>
+      <w:bookmarkEnd w:id="32"/>
     </w:p>
     <w:p>
       <w:pPr>
         <w:pStyle w:val="FirstParagraph"/>
+      </w:pPr>
+      <w:r>
+        <w:rPr>
+          <w:b/>
+        </w:rPr>
+        <w:t xml:space="preserve">MB: I’m imagining doing this live on Zoom</w:t>
+      </w:r>
+    </w:p>
+    <w:p>
+      <w:pPr>
+        <w:pStyle w:val="BodyText"/>
       </w:pPr>
       <w:r>
         <w:t xml:space="preserve">Now that we have a sense of what kinds of data we could get from GBIF (namely, observation records of a species), we need a tool that will allow us to organize, filter, and visualize this data. While there are many options for handling biodiversity data, in BIOL324 we will focus on using R. The layout and style of R can be daunting if this is your first time using it. Don’t worry! In this course, we don’t expect you to know how to use R—we’ll provide the resources needed to learn the basics, and there will be plenty of lab time to work together so that we’re all tackling the learning curve together. And the payoff is worth it: knowing R can help you land summer research jobs, and is increasingly used for teaching in BIOL classes (e.g. BIOL300, BIOL406, BIOL413, BIOL416).</w:t>
@@ -648,7 +699,7 @@
       <w:r>
         <w:t xml:space="preserve"> </w:t>
       </w:r>
-      <w:hyperlink r:id="rId32">
+      <w:hyperlink r:id="rId24">
         <w:r>
           <w:rPr>
             <w:rStyle w:val="Hyperlink"/>
@@ -662,9 +713,6 @@
       <w:r>
         <w:t xml:space="preserve">to explore a dataset in R. Along the way, we’ll learn some basic R skills like creating an object, determining classes, using functions, and dissecting datasets. All of these skills will come in handy as we move towards using R and GBIF together to solve taxonomic problems.</w:t>
       </w:r>
-      <w:r>
-        <w:t xml:space="preserve"> </w:t>
-      </w:r>
     </w:p>
     <w:p>
       <w:pPr>
@@ -676,7 +724,7 @@
       <w:r>
         <w:t xml:space="preserve"> </w:t>
       </w:r>
-      <w:hyperlink r:id="rId32">
+      <w:hyperlink r:id="rId24">
         <w:r>
           <w:rPr>
             <w:rStyle w:val="Hyperlink"/>
@@ -699,9 +747,6 @@
       <w:r>
         <w:t xml:space="preserve">.</w:t>
       </w:r>
-      <w:r>
-        <w:t xml:space="preserve"> </w:t>
-      </w:r>
     </w:p>
     <w:p>
       <w:pPr>
@@ -744,7 +789,13 @@
         <w:pStyle w:val="FirstParagraph"/>
       </w:pPr>
       <w:r>
-        <w:t xml:space="preserve"> </w:t>
+        <w:t xml:space="preserve"> </w:t>
+      </w:r>
+      <w:r>
+        <w:t xml:space="preserve"> </w:t>
+      </w:r>
+      <w:r>
+        <w:t xml:space="preserve"> </w:t>
       </w:r>
     </w:p>
     <w:sectPr>

</xml_diff>